<commit_message>
revisi dokumentasi dan env
</commit_message>
<xml_diff>
--- a/dokumentasi.docx
+++ b/dokumentasi.docx
@@ -176,6 +176,9 @@
       <w:r>
         <w:t xml:space="preserve"> lalu enter</w:t>
       </w:r>
+      <w:r>
+        <w:t>(pastikan computer Anda telah terinstall composer)</w:t>
+      </w:r>
     </w:p>
     <w:p>
       <w:pPr>
@@ -190,6 +193,9 @@
       </w:r>
       <w:r>
         <w:t>kemudian masukan ‘php spark serve’ lalu tekan enter</w:t>
+      </w:r>
+      <w:r>
+        <w:t>(terminal jangan di close)</w:t>
       </w:r>
     </w:p>
     <w:p>
@@ -329,6 +335,7 @@
         <w:pStyle w:val="Heading2"/>
       </w:pPr>
       <w:r>
+        <w:lastRenderedPageBreak/>
         <w:t>Fitur edit</w:t>
       </w:r>
     </w:p>
@@ -393,7 +400,6 @@
         <w:rPr>
           <w:noProof/>
         </w:rPr>
-        <w:lastRenderedPageBreak/>
         <w:drawing>
           <wp:inline distT="0" distB="0" distL="0" distR="0" wp14:anchorId="7DA29248" wp14:editId="435124CD">
             <wp:extent cx="3590925" cy="3003947"/>

</xml_diff>